<commit_message>
Docs Update and Code Examples
</commit_message>
<xml_diff>
--- a/AlertGeneration-Ner&SA.docx
+++ b/AlertGeneration-Ner&SA.docx
@@ -276,7 +276,7 @@
           <w:color w:val="0E2841" w:themeColor="text2"/>
           <w:sz w:val="44"/>
           <w:szCs w:val="44"/>
-          <w:lang w:val="pt-PT"/>
+          <w:lang w:val="en-US"/>
         </w:rPr>
       </w:pPr>
       <w:r>
@@ -287,11 +287,14 @@
           <w:color w:val="0E2841" w:themeColor="text2"/>
           <w:sz w:val="44"/>
           <w:szCs w:val="44"/>
-          <w:lang w:val="pt-PT"/>
-        </w:rPr>
-        <w:t>Ulises Díez Santaolall</w:t>
-      </w:r>
-      <w:r>
+          <w:lang w:val="en-US"/>
+        </w:rPr>
+        <w:t>Ulises Díez Santaolalla</w:t>
+      </w:r>
+    </w:p>
+    <w:p>
+      <w:pPr>
+        <w:jc w:val="center"/>
         <w:rPr>
           <w:rFonts w:ascii="Garamond" w:eastAsia="Hiragino Mincho Pro W3" w:hAnsi="Garamond" w:cs="Big Caslon Medium"/>
           <w:b/>
@@ -299,14 +302,10 @@
           <w:color w:val="0E2841" w:themeColor="text2"/>
           <w:sz w:val="44"/>
           <w:szCs w:val="44"/>
-          <w:lang w:val="pt-PT"/>
-        </w:rPr>
-        <w:t>a</w:t>
-      </w:r>
-    </w:p>
-    <w:p>
-      <w:pPr>
-        <w:jc w:val="center"/>
+          <w:lang w:val="en-US"/>
+        </w:rPr>
+      </w:pPr>
+      <w:r>
         <w:rPr>
           <w:rFonts w:ascii="Garamond" w:eastAsia="Hiragino Mincho Pro W3" w:hAnsi="Garamond" w:cs="Big Caslon Medium"/>
           <w:b/>
@@ -314,10 +313,14 @@
           <w:color w:val="0E2841" w:themeColor="text2"/>
           <w:sz w:val="44"/>
           <w:szCs w:val="44"/>
-          <w:lang w:val="pt-PT"/>
-        </w:rPr>
-      </w:pPr>
-      <w:r>
+          <w:lang w:val="en-US"/>
+        </w:rPr>
+        <w:t>Teresa Franco Corzo</w:t>
+      </w:r>
+    </w:p>
+    <w:p>
+      <w:pPr>
+        <w:jc w:val="center"/>
         <w:rPr>
           <w:rFonts w:ascii="Garamond" w:eastAsia="Hiragino Mincho Pro W3" w:hAnsi="Garamond" w:cs="Big Caslon Medium"/>
           <w:b/>
@@ -325,14 +328,10 @@
           <w:color w:val="0E2841" w:themeColor="text2"/>
           <w:sz w:val="44"/>
           <w:szCs w:val="44"/>
-          <w:lang w:val="pt-PT"/>
-        </w:rPr>
-        <w:t>Teresa Franco Corzo</w:t>
-      </w:r>
-    </w:p>
-    <w:p>
-      <w:pPr>
-        <w:jc w:val="center"/>
+          <w:lang w:val="en-US"/>
+        </w:rPr>
+      </w:pPr>
+      <w:r>
         <w:rPr>
           <w:rFonts w:ascii="Garamond" w:eastAsia="Hiragino Mincho Pro W3" w:hAnsi="Garamond" w:cs="Big Caslon Medium"/>
           <w:b/>
@@ -340,10 +339,14 @@
           <w:color w:val="0E2841" w:themeColor="text2"/>
           <w:sz w:val="44"/>
           <w:szCs w:val="44"/>
-          <w:lang w:val="pt-PT"/>
-        </w:rPr>
-      </w:pPr>
-      <w:r>
+          <w:lang w:val="en-US"/>
+        </w:rPr>
+        <w:t>Ignacio Felices Vera</w:t>
+      </w:r>
+    </w:p>
+    <w:p>
+      <w:pPr>
+        <w:jc w:val="center"/>
         <w:rPr>
           <w:rFonts w:ascii="Garamond" w:eastAsia="Hiragino Mincho Pro W3" w:hAnsi="Garamond" w:cs="Big Caslon Medium"/>
           <w:b/>
@@ -351,14 +354,10 @@
           <w:color w:val="0E2841" w:themeColor="text2"/>
           <w:sz w:val="44"/>
           <w:szCs w:val="44"/>
-          <w:lang w:val="pt-PT"/>
-        </w:rPr>
-        <w:t>Ignacio Felices Vera</w:t>
-      </w:r>
-    </w:p>
-    <w:p>
-      <w:pPr>
-        <w:jc w:val="center"/>
+          <w:lang w:val="en-US"/>
+        </w:rPr>
+      </w:pPr>
+      <w:r>
         <w:rPr>
           <w:rFonts w:ascii="Garamond" w:eastAsia="Hiragino Mincho Pro W3" w:hAnsi="Garamond" w:cs="Big Caslon Medium"/>
           <w:b/>
@@ -366,18 +365,7 @@
           <w:color w:val="0E2841" w:themeColor="text2"/>
           <w:sz w:val="44"/>
           <w:szCs w:val="44"/>
-          <w:lang w:val="pt-PT"/>
-        </w:rPr>
-      </w:pPr>
-      <w:r>
-        <w:rPr>
-          <w:rFonts w:ascii="Garamond" w:eastAsia="Hiragino Mincho Pro W3" w:hAnsi="Garamond" w:cs="Big Caslon Medium"/>
-          <w:b/>
-          <w:bCs/>
-          <w:color w:val="0E2841" w:themeColor="text2"/>
-          <w:sz w:val="44"/>
-          <w:szCs w:val="44"/>
-          <w:lang w:val="pt-PT"/>
+          <w:lang w:val="en-US"/>
         </w:rPr>
         <w:t>Grupo A</w:t>
       </w:r>
@@ -386,7 +374,7 @@
       <w:pPr>
         <w:rPr>
           <w:rFonts w:ascii="Garamond" w:eastAsia="Hiragino Mincho Pro W3" w:hAnsi="Garamond" w:cs="Big Caslon Medium"/>
-          <w:lang w:val="pt-PT"/>
+          <w:lang w:val="en-US"/>
         </w:rPr>
       </w:pPr>
     </w:p>
@@ -394,7 +382,7 @@
       <w:pPr>
         <w:rPr>
           <w:rFonts w:ascii="Garamond" w:eastAsia="Hiragino Mincho Pro W3" w:hAnsi="Garamond" w:cs="Big Caslon Medium"/>
-          <w:lang w:val="pt-PT"/>
+          <w:lang w:val="en-US"/>
         </w:rPr>
       </w:pPr>
     </w:p>
@@ -402,7 +390,7 @@
       <w:pPr>
         <w:rPr>
           <w:rFonts w:ascii="Garamond" w:eastAsia="Hiragino Mincho Pro W3" w:hAnsi="Garamond" w:cs="Big Caslon Medium"/>
-          <w:lang w:val="pt-PT"/>
+          <w:lang w:val="en-US"/>
         </w:rPr>
       </w:pPr>
     </w:p>
@@ -429,8 +417,21 @@
           <w:szCs w:val="30"/>
           <w:lang w:val="en-US"/>
         </w:rPr>
-        <w:t xml:space="preserve">Deep Learning - </w:t>
-      </w:r>
+        <w:t>Deep Learning - Natural Language Processing</w:t>
+      </w:r>
+    </w:p>
+    <w:p>
+      <w:pPr>
+        <w:jc w:val="center"/>
+        <w:rPr>
+          <w:rFonts w:ascii="Garamond" w:eastAsia="Hiragino Mincho Pro W3" w:hAnsi="Garamond" w:cs="Big Caslon Medium"/>
+          <w:b/>
+          <w:color w:val="595959" w:themeColor="text1" w:themeTint="A6"/>
+          <w:sz w:val="30"/>
+          <w:szCs w:val="30"/>
+          <w:lang w:val="en-US"/>
+        </w:rPr>
+      </w:pPr>
       <w:r>
         <w:rPr>
           <w:rFonts w:ascii="Garamond" w:eastAsia="Hiragino Mincho Pro W3" w:hAnsi="Garamond" w:cs="Big Caslon Medium"/>
@@ -441,20 +442,9 @@
           <w:szCs w:val="30"/>
           <w:lang w:val="en-US"/>
         </w:rPr>
-        <w:t>Natural Language Processing</w:t>
-      </w:r>
-    </w:p>
-    <w:p>
-      <w:pPr>
-        <w:jc w:val="center"/>
-        <w:rPr>
-          <w:rFonts w:ascii="Garamond" w:eastAsia="Hiragino Mincho Pro W3" w:hAnsi="Garamond" w:cs="Big Caslon Medium"/>
-          <w:b/>
-          <w:color w:val="595959" w:themeColor="text1" w:themeTint="A6"/>
-          <w:sz w:val="30"/>
-          <w:szCs w:val="30"/>
-        </w:rPr>
-      </w:pPr>
+        <w:t xml:space="preserve">3º Grado </w:t>
+      </w:r>
+      <w:proofErr w:type="spellStart"/>
       <w:r>
         <w:rPr>
           <w:rFonts w:ascii="Garamond" w:eastAsia="Hiragino Mincho Pro W3" w:hAnsi="Garamond" w:cs="Big Caslon Medium"/>
@@ -463,9 +453,11 @@
           <w:color w:val="595959" w:themeColor="text1" w:themeTint="A6"/>
           <w:sz w:val="30"/>
           <w:szCs w:val="30"/>
-        </w:rPr>
-        <w:t xml:space="preserve">3º </w:t>
-      </w:r>
+          <w:lang w:val="en-US"/>
+        </w:rPr>
+        <w:t>en</w:t>
+      </w:r>
+      <w:proofErr w:type="spellEnd"/>
       <w:r>
         <w:rPr>
           <w:rFonts w:ascii="Garamond" w:eastAsia="Hiragino Mincho Pro W3" w:hAnsi="Garamond" w:cs="Big Caslon Medium"/>
@@ -474,199 +466,755 @@
           <w:color w:val="595959" w:themeColor="text1" w:themeTint="A6"/>
           <w:sz w:val="30"/>
           <w:szCs w:val="30"/>
-        </w:rPr>
-        <w:t>Grado en Ingeniería Matemática e Inteligencia Artificial</w:t>
+          <w:lang w:val="en-US"/>
+        </w:rPr>
+        <w:t xml:space="preserve"> Ingeniería </w:t>
+      </w:r>
+      <w:proofErr w:type="spellStart"/>
+      <w:r>
+        <w:rPr>
+          <w:rFonts w:ascii="Garamond" w:eastAsia="Hiragino Mincho Pro W3" w:hAnsi="Garamond" w:cs="Big Caslon Medium"/>
+          <w:b/>
+          <w:bCs/>
+          <w:color w:val="595959" w:themeColor="text1" w:themeTint="A6"/>
+          <w:sz w:val="30"/>
+          <w:szCs w:val="30"/>
+          <w:lang w:val="en-US"/>
+        </w:rPr>
+        <w:t>Matemática</w:t>
+      </w:r>
+      <w:proofErr w:type="spellEnd"/>
+      <w:r>
+        <w:rPr>
+          <w:rFonts w:ascii="Garamond" w:eastAsia="Hiragino Mincho Pro W3" w:hAnsi="Garamond" w:cs="Big Caslon Medium"/>
+          <w:b/>
+          <w:bCs/>
+          <w:color w:val="595959" w:themeColor="text1" w:themeTint="A6"/>
+          <w:sz w:val="30"/>
+          <w:szCs w:val="30"/>
+          <w:lang w:val="en-US"/>
+        </w:rPr>
+        <w:t xml:space="preserve"> e </w:t>
+      </w:r>
+      <w:proofErr w:type="spellStart"/>
+      <w:r>
+        <w:rPr>
+          <w:rFonts w:ascii="Garamond" w:eastAsia="Hiragino Mincho Pro W3" w:hAnsi="Garamond" w:cs="Big Caslon Medium"/>
+          <w:b/>
+          <w:bCs/>
+          <w:color w:val="595959" w:themeColor="text1" w:themeTint="A6"/>
+          <w:sz w:val="30"/>
+          <w:szCs w:val="30"/>
+          <w:lang w:val="en-US"/>
+        </w:rPr>
+        <w:t>Inteligencia</w:t>
+      </w:r>
+      <w:proofErr w:type="spellEnd"/>
+      <w:r>
+        <w:rPr>
+          <w:rFonts w:ascii="Garamond" w:eastAsia="Hiragino Mincho Pro W3" w:hAnsi="Garamond" w:cs="Big Caslon Medium"/>
+          <w:b/>
+          <w:bCs/>
+          <w:color w:val="595959" w:themeColor="text1" w:themeTint="A6"/>
+          <w:sz w:val="30"/>
+          <w:szCs w:val="30"/>
+          <w:lang w:val="en-US"/>
+        </w:rPr>
+        <w:t xml:space="preserve"> Artificial</w:t>
       </w:r>
     </w:p>
-    <w:p/>
-    <w:sdt>
-      <w:sdtPr>
-        <w:id w:val="1627739407"/>
-        <w:docPartObj>
-          <w:docPartGallery w:val="Table of Contents"/>
-          <w:docPartUnique/>
-        </w:docPartObj>
-      </w:sdtPr>
-      <w:sdtEndPr>
-        <w:rPr>
-          <w:rFonts w:asciiTheme="minorHAnsi" w:eastAsiaTheme="minorHAnsi" w:hAnsiTheme="minorHAnsi" w:cstheme="minorBidi"/>
-          <w:b/>
-          <w:bCs/>
-          <w:color w:val="auto"/>
-          <w:kern w:val="2"/>
-          <w:sz w:val="24"/>
-          <w:szCs w:val="24"/>
-          <w:lang w:eastAsia="en-US"/>
-          <w14:ligatures w14:val="standardContextual"/>
-        </w:rPr>
-      </w:sdtEndPr>
-      <w:sdtContent>
-        <w:p>
-          <w:pPr>
-            <w:pStyle w:val="TtuloTDC"/>
-          </w:pPr>
-          <w:r>
-            <w:t>Contenido</w:t>
-          </w:r>
-        </w:p>
-        <w:p>
-          <w:pPr>
-            <w:pStyle w:val="TDC2"/>
-            <w:tabs>
-              <w:tab w:val="right" w:leader="dot" w:pos="8494"/>
-            </w:tabs>
-            <w:rPr>
-              <w:noProof/>
-            </w:rPr>
-          </w:pPr>
-          <w:r>
-            <w:fldChar w:fldCharType="begin"/>
-          </w:r>
-          <w:r>
-            <w:instrText xml:space="preserve"> TOC \o "1-3" \h \z \u </w:instrText>
-          </w:r>
-          <w:r>
-            <w:fldChar w:fldCharType="separate"/>
-          </w:r>
-          <w:hyperlink w:anchor="_Toc193828590" w:history="1">
+    <w:p>
+      <w:pPr>
+        <w:pStyle w:val="Ttulo2"/>
+        <w:rPr>
+          <w:lang w:val="en-US"/>
+        </w:rPr>
+      </w:pPr>
+      <w:bookmarkStart w:id="0" w:name="_Toc193828590"/>
+      <w:r>
+        <w:rPr>
+          <w:lang w:val="en-US"/>
+        </w:rPr>
+        <w:lastRenderedPageBreak/>
+        <w:t>Project Plan and Milestones</w:t>
+      </w:r>
+      <w:bookmarkEnd w:id="0"/>
+    </w:p>
+    <w:tbl>
+      <w:tblPr>
+        <w:tblStyle w:val="Tablaconcuadrcula"/>
+        <w:tblW w:w="10490" w:type="dxa"/>
+        <w:tblInd w:w="-856" w:type="dxa"/>
+        <w:tblLook w:val="04A0" w:firstRow="1" w:lastRow="0" w:firstColumn="1" w:lastColumn="0" w:noHBand="0" w:noVBand="1"/>
+      </w:tblPr>
+      <w:tblGrid>
+        <w:gridCol w:w="3119"/>
+        <w:gridCol w:w="1843"/>
+        <w:gridCol w:w="5528"/>
+      </w:tblGrid>
+      <w:tr>
+        <w:tc>
+          <w:tcPr>
+            <w:tcW w:w="3119" w:type="dxa"/>
+            <w:shd w:val="clear" w:color="auto" w:fill="C1E4F5" w:themeFill="accent1" w:themeFillTint="33"/>
+          </w:tcPr>
+          <w:p>
+            <w:pPr>
+              <w:jc w:val="center"/>
+              <w:rPr>
+                <w:lang w:val="en-US"/>
+              </w:rPr>
+            </w:pPr>
             <w:r>
               <w:rPr>
-                <w:rStyle w:val="Hipervnculo"/>
-                <w:noProof/>
-                <w:lang w:val="en-US"/>
-              </w:rPr>
-              <w:t>Project Plan and Milestones</w:t>
+                <w:lang w:val="en-US"/>
+              </w:rPr>
+              <w:t>Milestones</w:t>
+            </w:r>
+          </w:p>
+        </w:tc>
+        <w:tc>
+          <w:tcPr>
+            <w:tcW w:w="1843" w:type="dxa"/>
+            <w:shd w:val="clear" w:color="auto" w:fill="C1E4F5" w:themeFill="accent1" w:themeFillTint="33"/>
+          </w:tcPr>
+          <w:p>
+            <w:pPr>
+              <w:jc w:val="center"/>
+              <w:rPr>
+                <w:lang w:val="en-US"/>
+              </w:rPr>
+            </w:pPr>
+            <w:r>
+              <w:rPr>
+                <w:lang w:val="en-US"/>
+              </w:rPr>
+              <w:t>Planification</w:t>
+            </w:r>
+          </w:p>
+        </w:tc>
+        <w:tc>
+          <w:tcPr>
+            <w:tcW w:w="5528" w:type="dxa"/>
+            <w:shd w:val="clear" w:color="auto" w:fill="C1E4F5" w:themeFill="accent1" w:themeFillTint="33"/>
+          </w:tcPr>
+          <w:p>
+            <w:pPr>
+              <w:jc w:val="center"/>
+              <w:rPr>
+                <w:lang w:val="en-US"/>
+              </w:rPr>
+            </w:pPr>
+            <w:r>
+              <w:rPr>
+                <w:lang w:val="en-US"/>
+              </w:rPr>
+              <w:t>Issues</w:t>
+            </w:r>
+          </w:p>
+        </w:tc>
+      </w:tr>
+      <w:tr>
+        <w:tc>
+          <w:tcPr>
+            <w:tcW w:w="3119" w:type="dxa"/>
+            <w:vAlign w:val="center"/>
+          </w:tcPr>
+          <w:p>
+            <w:pPr>
+              <w:jc w:val="center"/>
+              <w:rPr>
+                <w:lang w:val="en-US"/>
+              </w:rPr>
+            </w:pPr>
+            <w:r>
+              <w:rPr>
+                <w:lang w:val="en-US"/>
+              </w:rPr>
+              <w:t>Research and Data Collection</w:t>
+            </w:r>
+          </w:p>
+        </w:tc>
+        <w:tc>
+          <w:tcPr>
+            <w:tcW w:w="1843" w:type="dxa"/>
+            <w:vAlign w:val="center"/>
+          </w:tcPr>
+          <w:p>
+            <w:pPr>
+              <w:jc w:val="center"/>
+              <w:rPr>
+                <w:lang w:val="en-US"/>
+              </w:rPr>
+            </w:pPr>
+            <w:r>
+              <w:rPr>
+                <w:lang w:val="en-US"/>
+              </w:rPr>
+              <w:t>1</w:t>
             </w:r>
             <w:r>
               <w:rPr>
-                <w:noProof/>
-                <w:webHidden/>
-              </w:rPr>
-              <w:tab/>
+                <w:vertAlign w:val="superscript"/>
+                <w:lang w:val="en-US"/>
+              </w:rPr>
+              <w:t>st</w:t>
             </w:r>
             <w:r>
               <w:rPr>
-                <w:noProof/>
-                <w:webHidden/>
-              </w:rPr>
-              <w:fldChar w:fldCharType="begin"/>
+                <w:lang w:val="en-US"/>
+              </w:rPr>
+              <w:t xml:space="preserve"> Week </w:t>
+            </w:r>
+          </w:p>
+          <w:p>
+            <w:pPr>
+              <w:jc w:val="center"/>
+              <w:rPr>
+                <w:lang w:val="en-US"/>
+              </w:rPr>
+            </w:pPr>
+            <w:r>
+              <w:rPr>
+                <w:lang w:val="en-US"/>
+              </w:rPr>
+              <w:t>(23-31 March)</w:t>
+            </w:r>
+          </w:p>
+        </w:tc>
+        <w:tc>
+          <w:tcPr>
+            <w:tcW w:w="5528" w:type="dxa"/>
+          </w:tcPr>
+          <w:p>
+            <w:pPr>
+              <w:pStyle w:val="Prrafodelista"/>
+              <w:numPr>
+                <w:ilvl w:val="0"/>
+                <w:numId w:val="10"/>
+              </w:numPr>
+              <w:ind w:left="643"/>
+              <w:rPr>
+                <w:lang w:val="en-US"/>
+              </w:rPr>
+            </w:pPr>
+            <w:r>
+              <w:rPr>
+                <w:lang w:val="en-US"/>
+              </w:rPr>
+              <w:t>Conduct a literature review.</w:t>
+            </w:r>
+          </w:p>
+          <w:p>
+            <w:pPr>
+              <w:pStyle w:val="Prrafodelista"/>
+              <w:numPr>
+                <w:ilvl w:val="0"/>
+                <w:numId w:val="10"/>
+              </w:numPr>
+              <w:ind w:left="643"/>
+              <w:rPr>
+                <w:lang w:val="en-US"/>
+              </w:rPr>
+            </w:pPr>
+            <w:r>
+              <w:rPr>
+                <w:lang w:val="en-US"/>
+              </w:rPr>
+              <w:t>Collect news articles and social media posts.</w:t>
+            </w:r>
+          </w:p>
+          <w:p>
+            <w:pPr>
+              <w:pStyle w:val="Prrafodelista"/>
+              <w:numPr>
+                <w:ilvl w:val="0"/>
+                <w:numId w:val="10"/>
+              </w:numPr>
+              <w:ind w:left="643"/>
+              <w:rPr>
+                <w:lang w:val="en-US"/>
+              </w:rPr>
+            </w:pPr>
+            <w:r>
+              <w:rPr>
+                <w:lang w:val="en-US"/>
+              </w:rPr>
+              <w:t>Gather image datasets with captions (e.g., COCO, Flickr30k).</w:t>
+            </w:r>
+          </w:p>
+        </w:tc>
+      </w:tr>
+      <w:tr>
+        <w:tc>
+          <w:tcPr>
+            <w:tcW w:w="3119" w:type="dxa"/>
+            <w:vAlign w:val="center"/>
+          </w:tcPr>
+          <w:p>
+            <w:pPr>
+              <w:jc w:val="center"/>
+              <w:rPr>
+                <w:lang w:val="en-US"/>
+              </w:rPr>
+            </w:pPr>
+            <w:r>
+              <w:rPr>
+                <w:lang w:val="en-US"/>
+              </w:rPr>
+              <w:t>Model Selection and Preprocessing</w:t>
+            </w:r>
+          </w:p>
+        </w:tc>
+        <w:tc>
+          <w:tcPr>
+            <w:tcW w:w="1843" w:type="dxa"/>
+            <w:vAlign w:val="center"/>
+          </w:tcPr>
+          <w:p>
+            <w:pPr>
+              <w:jc w:val="center"/>
+              <w:rPr>
+                <w:lang w:val="en-US"/>
+              </w:rPr>
+            </w:pPr>
+            <w:r>
+              <w:rPr>
+                <w:lang w:val="en-US"/>
+              </w:rPr>
+              <w:t>2</w:t>
             </w:r>
             <w:r>
               <w:rPr>
-                <w:noProof/>
-                <w:webHidden/>
-              </w:rPr>
-              <w:instrText xml:space="preserve"> PAGEREF _Toc193828590 \h </w:instrText>
+                <w:vertAlign w:val="superscript"/>
+                <w:lang w:val="en-US"/>
+              </w:rPr>
+              <w:t>nd</w:t>
             </w:r>
             <w:r>
               <w:rPr>
-                <w:noProof/>
-                <w:webHidden/>
-              </w:rPr>
+                <w:lang w:val="en-US"/>
+              </w:rPr>
+              <w:t>-3</w:t>
             </w:r>
             <w:r>
               <w:rPr>
-                <w:noProof/>
-                <w:webHidden/>
-              </w:rPr>
-              <w:fldChar w:fldCharType="separate"/>
+                <w:vertAlign w:val="superscript"/>
+                <w:lang w:val="en-US"/>
+              </w:rPr>
+              <w:t>rd</w:t>
             </w:r>
             <w:r>
               <w:rPr>
-                <w:noProof/>
-                <w:webHidden/>
+                <w:lang w:val="en-US"/>
+              </w:rPr>
+              <w:t xml:space="preserve"> Week</w:t>
+            </w:r>
+          </w:p>
+          <w:p>
+            <w:pPr>
+              <w:jc w:val="center"/>
+              <w:rPr>
+                <w:lang w:val="en-US"/>
+              </w:rPr>
+            </w:pPr>
+            <w:r>
+              <w:rPr>
+                <w:lang w:val="en-US"/>
+              </w:rPr>
+              <w:t>(31-10 April)</w:t>
+            </w:r>
+          </w:p>
+        </w:tc>
+        <w:tc>
+          <w:tcPr>
+            <w:tcW w:w="5528" w:type="dxa"/>
+          </w:tcPr>
+          <w:p>
+            <w:pPr>
+              <w:pStyle w:val="Prrafodelista"/>
+              <w:numPr>
+                <w:ilvl w:val="0"/>
+                <w:numId w:val="11"/>
+              </w:numPr>
+              <w:ind w:left="643"/>
+            </w:pPr>
+            <w:proofErr w:type="spellStart"/>
+            <w:r>
+              <w:t>Preprocess</w:t>
+            </w:r>
+            <w:proofErr w:type="spellEnd"/>
+            <w:r>
+              <w:t xml:space="preserve"> </w:t>
+            </w:r>
+            <w:r>
+              <w:t>data.</w:t>
+            </w:r>
+          </w:p>
+          <w:p>
+            <w:pPr>
+              <w:pStyle w:val="Prrafodelista"/>
+              <w:numPr>
+                <w:ilvl w:val="0"/>
+                <w:numId w:val="11"/>
+              </w:numPr>
+              <w:ind w:left="643"/>
+              <w:rPr>
+                <w:lang w:val="en-US"/>
+              </w:rPr>
+            </w:pPr>
+            <w:r>
+              <w:rPr>
+                <w:lang w:val="en-US"/>
+              </w:rPr>
+              <w:t xml:space="preserve">Create the </w:t>
+            </w:r>
+            <w:r>
+              <w:rPr>
+                <w:lang w:val="en-US"/>
+              </w:rPr>
+              <w:t>LSTM NER model</w:t>
+            </w:r>
+            <w:r>
+              <w:rPr>
+                <w:lang w:val="en-US"/>
+              </w:rPr>
+              <w:t xml:space="preserve"> and SA</w:t>
+            </w:r>
+            <w:r>
+              <w:rPr>
+                <w:lang w:val="en-US"/>
+              </w:rPr>
+              <w:t>.</w:t>
+            </w:r>
+          </w:p>
+          <w:p>
+            <w:pPr>
+              <w:pStyle w:val="Prrafodelista"/>
+              <w:numPr>
+                <w:ilvl w:val="0"/>
+                <w:numId w:val="11"/>
+              </w:numPr>
+              <w:ind w:left="643"/>
+              <w:rPr>
+                <w:lang w:val="en-US"/>
+              </w:rPr>
+            </w:pPr>
+            <w:r>
+              <w:rPr>
+                <w:lang w:val="en-US"/>
+              </w:rPr>
+              <w:t>Train/test model</w:t>
+            </w:r>
+            <w:r>
+              <w:rPr>
+                <w:lang w:val="en-US"/>
+              </w:rPr>
+              <w:t>s</w:t>
+            </w:r>
+            <w:r>
+              <w:rPr>
+                <w:lang w:val="en-US"/>
+              </w:rPr>
+              <w:t>.</w:t>
+            </w:r>
+          </w:p>
+        </w:tc>
+      </w:tr>
+      <w:tr>
+        <w:tc>
+          <w:tcPr>
+            <w:tcW w:w="3119" w:type="dxa"/>
+            <w:vAlign w:val="center"/>
+          </w:tcPr>
+          <w:p>
+            <w:pPr>
+              <w:jc w:val="center"/>
+              <w:rPr>
+                <w:lang w:val="en-US"/>
+              </w:rPr>
+            </w:pPr>
+            <w:r>
+              <w:rPr>
+                <w:lang w:val="en-US"/>
+              </w:rPr>
+              <w:t>Multi-Modal Integration</w:t>
+            </w:r>
+          </w:p>
+        </w:tc>
+        <w:tc>
+          <w:tcPr>
+            <w:tcW w:w="1843" w:type="dxa"/>
+            <w:vAlign w:val="center"/>
+          </w:tcPr>
+          <w:p>
+            <w:pPr>
+              <w:jc w:val="center"/>
+              <w:rPr>
+                <w:lang w:val="en-US"/>
+              </w:rPr>
+            </w:pPr>
+            <w:r>
+              <w:rPr>
+                <w:lang w:val="en-US"/>
               </w:rPr>
               <w:t>3</w:t>
             </w:r>
             <w:r>
               <w:rPr>
-                <w:noProof/>
-                <w:webHidden/>
-              </w:rPr>
-              <w:fldChar w:fldCharType="end"/>
-            </w:r>
-          </w:hyperlink>
-        </w:p>
-        <w:p>
-          <w:pPr>
-            <w:pStyle w:val="TDC2"/>
-            <w:tabs>
-              <w:tab w:val="right" w:leader="dot" w:pos="8494"/>
-            </w:tabs>
-            <w:rPr>
-              <w:noProof/>
-            </w:rPr>
-          </w:pPr>
-          <w:hyperlink w:anchor="_Toc193828591" w:history="1">
-            <w:r>
-              <w:rPr>
-                <w:rStyle w:val="Hipervnculo"/>
-                <w:noProof/>
-                <w:lang w:val="en-US"/>
-              </w:rPr>
-              <w:t>Phase 1: Research and Data Collection</w:t>
+                <w:vertAlign w:val="superscript"/>
+                <w:lang w:val="en-US"/>
+              </w:rPr>
+              <w:t>rd</w:t>
             </w:r>
             <w:r>
               <w:rPr>
-                <w:noProof/>
-                <w:webHidden/>
-              </w:rPr>
-              <w:tab/>
+                <w:lang w:val="en-US"/>
+              </w:rPr>
+              <w:t xml:space="preserve"> – 4</w:t>
             </w:r>
             <w:r>
               <w:rPr>
-                <w:noProof/>
-                <w:webHidden/>
-              </w:rPr>
-              <w:fldChar w:fldCharType="begin"/>
+                <w:vertAlign w:val="superscript"/>
+                <w:lang w:val="en-US"/>
+              </w:rPr>
+              <w:t>th</w:t>
             </w:r>
             <w:r>
               <w:rPr>
-                <w:noProof/>
-                <w:webHidden/>
-              </w:rPr>
-              <w:instrText xml:space="preserve"> PAGEREF _Toc193828591 \h </w:instrText>
+                <w:lang w:val="en-US"/>
+              </w:rPr>
+              <w:t xml:space="preserve"> Week</w:t>
             </w:r>
+          </w:p>
+          <w:p>
+            <w:pPr>
+              <w:jc w:val="center"/>
+              <w:rPr>
+                <w:lang w:val="en-US"/>
+              </w:rPr>
+            </w:pPr>
             <w:r>
               <w:rPr>
-                <w:noProof/>
-                <w:webHidden/>
-              </w:rPr>
+                <w:lang w:val="en-US"/>
+              </w:rPr>
+              <w:t>(10-17 April)</w:t>
             </w:r>
+          </w:p>
+        </w:tc>
+        <w:tc>
+          <w:tcPr>
+            <w:tcW w:w="5528" w:type="dxa"/>
+          </w:tcPr>
+          <w:p>
+            <w:pPr>
+              <w:pStyle w:val="Prrafodelista"/>
+              <w:numPr>
+                <w:ilvl w:val="1"/>
+                <w:numId w:val="14"/>
+              </w:numPr>
+              <w:ind w:left="643"/>
+              <w:rPr>
+                <w:lang w:val="en-US"/>
+              </w:rPr>
+            </w:pPr>
             <w:r>
               <w:rPr>
-                <w:noProof/>
-                <w:webHidden/>
-              </w:rPr>
-              <w:fldChar w:fldCharType="separate"/>
+                <w:lang w:val="en-US"/>
+              </w:rPr>
+              <w:t>Combine the two models.</w:t>
             </w:r>
+          </w:p>
+          <w:p>
+            <w:pPr>
+              <w:pStyle w:val="Prrafodelista"/>
+              <w:numPr>
+                <w:ilvl w:val="1"/>
+                <w:numId w:val="14"/>
+              </w:numPr>
+              <w:ind w:left="643"/>
+              <w:rPr>
+                <w:lang w:val="en-US"/>
+              </w:rPr>
+            </w:pPr>
             <w:r>
               <w:rPr>
-                <w:noProof/>
-                <w:webHidden/>
+                <w:lang w:val="en-US"/>
+              </w:rPr>
+              <w:t>Develop a mechanism to integrate textual and visual data.</w:t>
+            </w:r>
+          </w:p>
+          <w:p>
+            <w:pPr>
+              <w:pStyle w:val="Prrafodelista"/>
+              <w:numPr>
+                <w:ilvl w:val="1"/>
+                <w:numId w:val="14"/>
+              </w:numPr>
+              <w:ind w:left="643"/>
+              <w:rPr>
+                <w:lang w:val="en-US"/>
+              </w:rPr>
+            </w:pPr>
+            <w:r>
+              <w:rPr>
+                <w:lang w:val="en-US"/>
+              </w:rPr>
+              <w:t>Experiment with different architectures to combine NER, SA, and image captioning outputs.</w:t>
+            </w:r>
+          </w:p>
+          <w:p>
+            <w:pPr>
+              <w:pStyle w:val="Prrafodelista"/>
+              <w:numPr>
+                <w:ilvl w:val="1"/>
+                <w:numId w:val="14"/>
+              </w:numPr>
+              <w:ind w:left="643"/>
+              <w:rPr>
+                <w:lang w:val="en-US"/>
+              </w:rPr>
+            </w:pPr>
+            <w:r>
+              <w:rPr>
+                <w:lang w:val="en-US"/>
+              </w:rPr>
+              <w:t>Implement a Seq2Seq model for alert generation.</w:t>
+            </w:r>
+          </w:p>
+        </w:tc>
+      </w:tr>
+      <w:tr>
+        <w:tc>
+          <w:tcPr>
+            <w:tcW w:w="3119" w:type="dxa"/>
+            <w:vAlign w:val="center"/>
+          </w:tcPr>
+          <w:p>
+            <w:pPr>
+              <w:jc w:val="center"/>
+              <w:rPr>
+                <w:lang w:val="en-US"/>
+              </w:rPr>
+            </w:pPr>
+            <w:r>
+              <w:rPr>
+                <w:lang w:val="en-US"/>
+              </w:rPr>
+              <w:t>Evaluation and Optimization</w:t>
+            </w:r>
+          </w:p>
+        </w:tc>
+        <w:tc>
+          <w:tcPr>
+            <w:tcW w:w="1843" w:type="dxa"/>
+            <w:vAlign w:val="center"/>
+          </w:tcPr>
+          <w:p>
+            <w:pPr>
+              <w:jc w:val="center"/>
+              <w:rPr>
+                <w:lang w:val="en-US"/>
+              </w:rPr>
+            </w:pPr>
+            <w:r>
+              <w:rPr>
+                <w:lang w:val="en-US"/>
               </w:rPr>
               <w:t>4</w:t>
             </w:r>
             <w:r>
               <w:rPr>
-                <w:noProof/>
-                <w:webHidden/>
-              </w:rPr>
-              <w:fldChar w:fldCharType="end"/>
+                <w:vertAlign w:val="superscript"/>
+                <w:lang w:val="en-US"/>
+              </w:rPr>
+              <w:t>th</w:t>
             </w:r>
-          </w:hyperlink>
-        </w:p>
-        <w:p>
-          <w:r>
-            <w:rPr>
-              <w:b/>
-              <w:bCs/>
-            </w:rPr>
-            <w:fldChar w:fldCharType="end"/>
-          </w:r>
-        </w:p>
-      </w:sdtContent>
-    </w:sdt>
+            <w:r>
+              <w:rPr>
+                <w:lang w:val="en-US"/>
+              </w:rPr>
+              <w:t xml:space="preserve"> – 5</w:t>
+            </w:r>
+            <w:r>
+              <w:rPr>
+                <w:vertAlign w:val="superscript"/>
+                <w:lang w:val="en-US"/>
+              </w:rPr>
+              <w:t>th</w:t>
+            </w:r>
+            <w:r>
+              <w:rPr>
+                <w:lang w:val="en-US"/>
+              </w:rPr>
+              <w:t xml:space="preserve"> Week</w:t>
+            </w:r>
+          </w:p>
+          <w:p>
+            <w:pPr>
+              <w:jc w:val="center"/>
+              <w:rPr>
+                <w:lang w:val="en-US"/>
+              </w:rPr>
+            </w:pPr>
+            <w:r>
+              <w:rPr>
+                <w:lang w:val="en-US"/>
+              </w:rPr>
+              <w:t>(17-21 April)</w:t>
+            </w:r>
+          </w:p>
+        </w:tc>
+        <w:tc>
+          <w:tcPr>
+            <w:tcW w:w="5528" w:type="dxa"/>
+          </w:tcPr>
+          <w:p>
+            <w:pPr>
+              <w:numPr>
+                <w:ilvl w:val="0"/>
+                <w:numId w:val="9"/>
+              </w:numPr>
+              <w:ind w:left="643"/>
+              <w:rPr>
+                <w:lang w:val="en-US"/>
+              </w:rPr>
+            </w:pPr>
+            <w:r>
+              <w:rPr>
+                <w:lang w:val="en-US"/>
+              </w:rPr>
+              <w:t>Conduct final testing and prepare for deployment.</w:t>
+            </w:r>
+          </w:p>
+          <w:p>
+            <w:pPr>
+              <w:numPr>
+                <w:ilvl w:val="0"/>
+                <w:numId w:val="9"/>
+              </w:numPr>
+              <w:ind w:left="643"/>
+              <w:rPr>
+                <w:lang w:val="en-US"/>
+              </w:rPr>
+            </w:pPr>
+            <w:r>
+              <w:rPr>
+                <w:lang w:val="en-US"/>
+              </w:rPr>
+              <w:t>Write comprehensive documentation and final report.</w:t>
+            </w:r>
+          </w:p>
+        </w:tc>
+      </w:tr>
+    </w:tbl>
+    <w:p>
+      <w:pPr>
+        <w:rPr>
+          <w:lang w:val="en-US"/>
+        </w:rPr>
+      </w:pPr>
+    </w:p>
     <w:p>
       <w:pPr>
         <w:rPr>
@@ -677,6 +1225,7 @@
           <w:lang w:val="en-US"/>
         </w:rPr>
       </w:pPr>
+      <w:bookmarkStart w:id="1" w:name="_Toc193828591"/>
       <w:r>
         <w:rPr>
           <w:lang w:val="en-US"/>
@@ -691,386 +1240,12 @@
           <w:lang w:val="en-US"/>
         </w:rPr>
       </w:pPr>
-      <w:bookmarkStart w:id="0" w:name="_Toc193828590"/>
       <w:r>
         <w:rPr>
           <w:lang w:val="en-US"/>
         </w:rPr>
         <w:lastRenderedPageBreak/>
-        <w:t>Project Plan and Milestones</w:t>
-      </w:r>
-      <w:bookmarkEnd w:id="0"/>
-    </w:p>
-    <w:p>
-      <w:pPr>
-        <w:rPr>
-          <w:b/>
-          <w:bCs/>
-          <w:lang w:val="en-US"/>
-        </w:rPr>
-      </w:pPr>
-      <w:r>
-        <w:rPr>
-          <w:b/>
-          <w:bCs/>
-          <w:lang w:val="en-US"/>
-        </w:rPr>
-        <w:t>Phase 1: Research and Data Collection (Weeks 1-4)</w:t>
-      </w:r>
-    </w:p>
-    <w:p>
-      <w:pPr>
-        <w:numPr>
-          <w:ilvl w:val="0"/>
-          <w:numId w:val="5"/>
-        </w:numPr>
-        <w:rPr>
-          <w:lang w:val="en-US"/>
-        </w:rPr>
-      </w:pPr>
-      <w:r>
-        <w:rPr>
-          <w:lang w:val="en-US"/>
-        </w:rPr>
-        <w:t>Conduct an in-depth literature review.</w:t>
-      </w:r>
-    </w:p>
-    <w:p>
-      <w:pPr>
-        <w:numPr>
-          <w:ilvl w:val="0"/>
-          <w:numId w:val="5"/>
-        </w:numPr>
-        <w:rPr>
-          <w:lang w:val="en-US"/>
-        </w:rPr>
-      </w:pPr>
-      <w:r>
-        <w:rPr>
-          <w:lang w:val="en-US"/>
-        </w:rPr>
-        <w:t>Collect news articles and social media posts.</w:t>
-      </w:r>
-    </w:p>
-    <w:p>
-      <w:pPr>
-        <w:numPr>
-          <w:ilvl w:val="0"/>
-          <w:numId w:val="5"/>
-        </w:numPr>
-        <w:rPr>
-          <w:lang w:val="en-US"/>
-        </w:rPr>
-      </w:pPr>
-      <w:r>
-        <w:rPr>
-          <w:lang w:val="en-US"/>
-        </w:rPr>
-        <w:t>Gather image datasets with captions (e.g., COCO, Flickr30k).</w:t>
-      </w:r>
-    </w:p>
-    <w:p>
-      <w:pPr>
-        <w:numPr>
-          <w:ilvl w:val="0"/>
-          <w:numId w:val="5"/>
-        </w:numPr>
-      </w:pPr>
-      <w:proofErr w:type="spellStart"/>
-      <w:r>
-        <w:t>Preprocess</w:t>
-      </w:r>
-      <w:proofErr w:type="spellEnd"/>
-      <w:r>
-        <w:t xml:space="preserve"> textual and visual data.</w:t>
-      </w:r>
-    </w:p>
-    <w:p>
-      <w:pPr>
-        <w:rPr>
-          <w:b/>
-          <w:bCs/>
-          <w:lang w:val="en-US"/>
-        </w:rPr>
-      </w:pPr>
-      <w:r>
-        <w:rPr>
-          <w:b/>
-          <w:bCs/>
-          <w:lang w:val="en-US"/>
-        </w:rPr>
-        <w:t>Phase 2: Model Selection and Preprocessing (Weeks 5-8)</w:t>
-      </w:r>
-    </w:p>
-    <w:p>
-      <w:pPr>
-        <w:numPr>
-          <w:ilvl w:val="0"/>
-          <w:numId w:val="6"/>
-        </w:numPr>
-        <w:rPr>
-          <w:lang w:val="en-US"/>
-        </w:rPr>
-      </w:pPr>
-      <w:r>
-        <w:rPr>
-          <w:lang w:val="en-US"/>
-        </w:rPr>
-        <w:t>Implement and fine-tune a custom LSTM-CRF NER model.</w:t>
-      </w:r>
-    </w:p>
-    <w:p>
-      <w:pPr>
-        <w:numPr>
-          <w:ilvl w:val="0"/>
-          <w:numId w:val="6"/>
-        </w:numPr>
-        <w:rPr>
-          <w:lang w:val="en-US"/>
-        </w:rPr>
-      </w:pPr>
-      <w:r>
-        <w:rPr>
-          <w:lang w:val="en-US"/>
-        </w:rPr>
-        <w:t>Train/test a sentiment analysis model using CNN or LSTM.</w:t>
-      </w:r>
-    </w:p>
-    <w:p>
-      <w:pPr>
-        <w:numPr>
-          <w:ilvl w:val="0"/>
-          <w:numId w:val="6"/>
-        </w:numPr>
-        <w:rPr>
-          <w:lang w:val="en-US"/>
-        </w:rPr>
-      </w:pPr>
-      <w:r>
-        <w:rPr>
-          <w:lang w:val="en-US"/>
-        </w:rPr>
-        <w:t>Utilize a pre-trained image captioning model (e.g., BLIP) and fine-tune it.</w:t>
-      </w:r>
-    </w:p>
-    <w:p>
-      <w:pPr>
-        <w:rPr>
-          <w:b/>
-          <w:bCs/>
-          <w:lang w:val="en-US"/>
-        </w:rPr>
-      </w:pPr>
-      <w:r>
-        <w:rPr>
-          <w:b/>
-          <w:bCs/>
-          <w:lang w:val="en-US"/>
-        </w:rPr>
-        <w:t>Phase 3: Multi-Modal Integration (Weeks 9-12)</w:t>
-      </w:r>
-    </w:p>
-    <w:p>
-      <w:pPr>
-        <w:numPr>
-          <w:ilvl w:val="0"/>
-          <w:numId w:val="7"/>
-        </w:numPr>
-        <w:rPr>
-          <w:lang w:val="en-US"/>
-        </w:rPr>
-      </w:pPr>
-      <w:r>
-        <w:rPr>
-          <w:lang w:val="en-US"/>
-        </w:rPr>
-        <w:t>Develop a mechanism to integrate textual and visual data.</w:t>
-      </w:r>
-    </w:p>
-    <w:p>
-      <w:pPr>
-        <w:numPr>
-          <w:ilvl w:val="0"/>
-          <w:numId w:val="7"/>
-        </w:numPr>
-        <w:rPr>
-          <w:lang w:val="en-US"/>
-        </w:rPr>
-      </w:pPr>
-      <w:r>
-        <w:rPr>
-          <w:lang w:val="en-US"/>
-        </w:rPr>
-        <w:t>Experiment with different architectures to combine NER, SA, and image captioning outputs.</w:t>
-      </w:r>
-    </w:p>
-    <w:p>
-      <w:pPr>
-        <w:numPr>
-          <w:ilvl w:val="0"/>
-          <w:numId w:val="7"/>
-        </w:numPr>
-        <w:rPr>
-          <w:lang w:val="en-US"/>
-        </w:rPr>
-      </w:pPr>
-      <w:r>
-        <w:rPr>
-          <w:lang w:val="en-US"/>
-        </w:rPr>
-        <w:t>Implement a Seq2Seq model for alert generation.</w:t>
-      </w:r>
-    </w:p>
-    <w:p>
-      <w:pPr>
-        <w:rPr>
-          <w:b/>
-          <w:bCs/>
-          <w:lang w:val="en-US"/>
-        </w:rPr>
-      </w:pPr>
-      <w:r>
-        <w:rPr>
-          <w:b/>
-          <w:bCs/>
-          <w:lang w:val="en-US"/>
-        </w:rPr>
-        <w:t>Phase 4: Evaluation and Optimization (Weeks 13-16)</w:t>
-      </w:r>
-    </w:p>
-    <w:p>
-      <w:pPr>
-        <w:numPr>
-          <w:ilvl w:val="0"/>
-          <w:numId w:val="8"/>
-        </w:numPr>
-        <w:rPr>
-          <w:lang w:val="en-US"/>
-        </w:rPr>
-      </w:pPr>
-      <w:r>
-        <w:rPr>
-          <w:lang w:val="en-US"/>
-        </w:rPr>
-        <w:t>Evaluate each component using standard benchmarks (F1-score, BLEU, ROUGE, etc.).</w:t>
-      </w:r>
-    </w:p>
-    <w:p>
-      <w:pPr>
-        <w:numPr>
-          <w:ilvl w:val="0"/>
-          <w:numId w:val="8"/>
-        </w:numPr>
-        <w:rPr>
-          <w:lang w:val="en-US"/>
-        </w:rPr>
-      </w:pPr>
-      <w:r>
-        <w:rPr>
-          <w:lang w:val="en-US"/>
-        </w:rPr>
-        <w:t>Optimize models through hyperparameter tuning.</w:t>
-      </w:r>
-    </w:p>
-    <w:p>
-      <w:pPr>
-        <w:numPr>
-          <w:ilvl w:val="0"/>
-          <w:numId w:val="8"/>
-        </w:numPr>
-        <w:rPr>
-          <w:lang w:val="en-US"/>
-        </w:rPr>
-      </w:pPr>
-      <w:r>
-        <w:rPr>
-          <w:lang w:val="en-US"/>
-        </w:rPr>
-        <w:t>Conduct ablation studies to assess the impact of each component.</w:t>
-      </w:r>
-    </w:p>
-    <w:p>
-      <w:pPr>
-        <w:rPr>
-          <w:b/>
-          <w:bCs/>
-          <w:lang w:val="en-US"/>
-        </w:rPr>
-      </w:pPr>
-      <w:r>
-        <w:rPr>
-          <w:b/>
-          <w:bCs/>
-          <w:lang w:val="en-US"/>
-        </w:rPr>
-        <w:t>Phase 5: Documentation (Weeks 17-20)</w:t>
-      </w:r>
-    </w:p>
-    <w:p>
-      <w:pPr>
-        <w:numPr>
-          <w:ilvl w:val="0"/>
-          <w:numId w:val="9"/>
-        </w:numPr>
-        <w:rPr>
-          <w:lang w:val="en-US"/>
-        </w:rPr>
-      </w:pPr>
-      <w:r>
-        <w:rPr>
-          <w:lang w:val="en-US"/>
-        </w:rPr>
-        <w:t>Conduct final testing and prepare for deployment.</w:t>
-      </w:r>
-    </w:p>
-    <w:p>
-      <w:pPr>
-        <w:numPr>
-          <w:ilvl w:val="0"/>
-          <w:numId w:val="9"/>
-        </w:numPr>
-        <w:rPr>
-          <w:lang w:val="en-US"/>
-        </w:rPr>
-      </w:pPr>
-      <w:r>
-        <w:rPr>
-          <w:lang w:val="en-US"/>
-        </w:rPr>
-        <w:t>Write comprehensive documentation and final report.</w:t>
-      </w:r>
-    </w:p>
-    <w:p>
-      <w:pPr>
-        <w:rPr>
-          <w:b/>
-          <w:bCs/>
-          <w:lang w:val="en-US"/>
-        </w:rPr>
-      </w:pPr>
-      <w:r>
-        <w:rPr>
-          <w:b/>
-          <w:bCs/>
-          <w:lang w:val="en-US"/>
-        </w:rPr>
-        <w:br w:type="page"/>
-      </w:r>
-    </w:p>
-    <w:p>
-      <w:pPr>
-        <w:pStyle w:val="Ttulo2"/>
-        <w:rPr>
-          <w:lang w:val="en-US"/>
-        </w:rPr>
-      </w:pPr>
-      <w:bookmarkStart w:id="1" w:name="_Toc193828591"/>
-      <w:r>
-        <w:rPr>
-          <w:lang w:val="en-US"/>
-        </w:rPr>
-        <w:lastRenderedPageBreak/>
-        <w:t>Phase 1: Research and Data Collection</w:t>
+        <w:t>Research and Data Collection</w:t>
       </w:r>
       <w:bookmarkEnd w:id="1"/>
       <w:r>
@@ -1188,21 +1363,21 @@
       <w:pPr>
         <w:ind w:left="720"/>
         <w:rPr>
-          <w:lang w:val="en-US"/>
+          <w:lang w:val="fr-FR"/>
         </w:rPr>
       </w:pPr>
       <w:hyperlink r:id="rId8" w:history="1">
         <w:r>
           <w:rPr>
             <w:rStyle w:val="Hipervnculo"/>
-            <w:lang w:val="en-US"/>
+            <w:lang w:val="fr-FR"/>
           </w:rPr>
           <w:t>https://arxiv.org/abs/1910.11470</w:t>
         </w:r>
       </w:hyperlink>
       <w:r>
         <w:rPr>
-          <w:lang w:val="en-US"/>
+          <w:lang w:val="fr-FR"/>
         </w:rPr>
         <w:t xml:space="preserve"> </w:t>
       </w:r>
@@ -1212,44 +1387,32 @@
         <w:rPr>
           <w:b/>
           <w:bCs/>
+          <w:lang w:val="fr-FR"/>
         </w:rPr>
       </w:pPr>
       <w:r>
         <w:rPr>
           <w:b/>
           <w:bCs/>
-        </w:rPr>
-        <w:t xml:space="preserve">2. </w:t>
+          <w:lang w:val="fr-FR"/>
+        </w:rPr>
+        <w:t xml:space="preserve">2. Sentiment </w:t>
       </w:r>
       <w:proofErr w:type="spellStart"/>
       <w:r>
         <w:rPr>
           <w:b/>
           <w:bCs/>
-        </w:rPr>
-        <w:t>Sentiment</w:t>
+          <w:lang w:val="fr-FR"/>
+        </w:rPr>
+        <w:t>Analysis</w:t>
       </w:r>
       <w:proofErr w:type="spellEnd"/>
       <w:r>
         <w:rPr>
           <w:b/>
           <w:bCs/>
-        </w:rPr>
-        <w:t xml:space="preserve"> </w:t>
-      </w:r>
-      <w:proofErr w:type="spellStart"/>
-      <w:r>
-        <w:rPr>
-          <w:b/>
-          <w:bCs/>
-        </w:rPr>
-        <w:t>Analysis</w:t>
-      </w:r>
-      <w:proofErr w:type="spellEnd"/>
-      <w:r>
-        <w:rPr>
-          <w:b/>
-          <w:bCs/>
+          <w:lang w:val="fr-FR"/>
         </w:rPr>
         <w:t xml:space="preserve"> (SA)</w:t>
       </w:r>
@@ -1290,19 +1453,22 @@
           <w:ilvl w:val="0"/>
           <w:numId w:val="2"/>
         </w:numPr>
-      </w:pPr>
-      <w:r>
-        <w:rPr>
-          <w:lang w:val="en-US"/>
-        </w:rPr>
-        <w:t>Socher, R., P</w:t>
+        <w:rPr>
+          <w:lang w:val="en-US"/>
+        </w:rPr>
+      </w:pPr>
+      <w:r>
+        <w:rPr>
+          <w:lang w:val="en-US"/>
+        </w:rPr>
+        <w:t xml:space="preserve">Socher, R., </w:t>
       </w:r>
       <w:proofErr w:type="spellStart"/>
       <w:r>
         <w:rPr>
           <w:lang w:val="en-US"/>
         </w:rPr>
-        <w:t>erelygin</w:t>
+        <w:t>Perelygin</w:t>
       </w:r>
       <w:proofErr w:type="spellEnd"/>
       <w:r>
@@ -1334,6 +1500,9 @@
           <w:ilvl w:val="0"/>
           <w:numId w:val="2"/>
         </w:numPr>
+        <w:rPr>
+          <w:lang w:val="en-US"/>
+        </w:rPr>
       </w:pPr>
       <w:r>
         <w:rPr>
@@ -1345,16 +1514,23 @@
     <w:p>
       <w:pPr>
         <w:ind w:left="720"/>
+        <w:rPr>
+          <w:lang w:val="en-US"/>
+        </w:rPr>
       </w:pPr>
       <w:hyperlink r:id="rId10" w:history="1">
         <w:r>
           <w:rPr>
             <w:rStyle w:val="Hipervnculo"/>
+            <w:lang w:val="en-US"/>
           </w:rPr>
           <w:t>https://arxiv.org/abs/1801.07883</w:t>
         </w:r>
       </w:hyperlink>
       <w:r>
+        <w:rPr>
+          <w:lang w:val="en-US"/>
+        </w:rPr>
         <w:t xml:space="preserve"> </w:t>
       </w:r>
     </w:p>
@@ -1675,39 +1851,24 @@
         </w:rPr>
       </w:pPr>
       <w:r>
-        <w:t xml:space="preserve">Lewis, M., Liu, Y., </w:t>
+        <w:rPr>
+          <w:lang w:val="en-US"/>
+        </w:rPr>
+        <w:t xml:space="preserve">Lewis, M., Liu, Y., Goyal, N., </w:t>
       </w:r>
       <w:proofErr w:type="spellStart"/>
       <w:r>
-        <w:t>Goyal</w:t>
+        <w:rPr>
+          <w:lang w:val="en-US"/>
+        </w:rPr>
+        <w:t>Ghazvininejad</w:t>
       </w:r>
       <w:proofErr w:type="spellEnd"/>
       <w:r>
-        <w:t xml:space="preserve">, N., </w:t>
-      </w:r>
-      <w:proofErr w:type="spellStart"/>
-      <w:r>
-        <w:t>Ghazvininejad</w:t>
-      </w:r>
-      <w:proofErr w:type="spellEnd"/>
-      <w:r>
-        <w:t xml:space="preserve">, M., Mohamed, A., Levy, O., </w:t>
-      </w:r>
-      <w:proofErr w:type="spellStart"/>
-      <w:r>
-        <w:t>Stoyanov</w:t>
-      </w:r>
-      <w:proofErr w:type="spellEnd"/>
-      <w:r>
-        <w:t xml:space="preserve">, V., &amp; </w:t>
-      </w:r>
-      <w:proofErr w:type="spellStart"/>
-      <w:r>
-        <w:t>Zettlemoyer</w:t>
-      </w:r>
-      <w:proofErr w:type="spellEnd"/>
-      <w:r>
-        <w:t xml:space="preserve">, L. (2020). </w:t>
+        <w:rPr>
+          <w:lang w:val="en-US"/>
+        </w:rPr>
+        <w:t xml:space="preserve">, M., Mohamed, A., Levy, O., Stoyanov, V., &amp; Zettlemoyer, L. (2020). </w:t>
       </w:r>
       <w:r>
         <w:rPr>
@@ -1752,6 +1913,95 @@
 <file path=word/numbering.xml><?xml version="1.0" encoding="utf-8"?>
 <w:numbering xmlns:wpc="http://schemas.microsoft.com/office/word/2010/wordprocessingCanvas" xmlns:cx="http://schemas.microsoft.com/office/drawing/2014/chartex" xmlns:cx1="http://schemas.microsoft.com/office/drawing/2015/9/8/chartex" xmlns:cx2="http://schemas.microsoft.com/office/drawing/2015/10/21/chartex" xmlns:cx3="http://schemas.microsoft.com/office/drawing/2016/5/9/chartex" xmlns:cx4="http://schemas.microsoft.com/office/drawing/2016/5/10/chartex" xmlns:cx5="http://schemas.microsoft.com/office/drawing/2016/5/11/chartex" xmlns:cx6="http://schemas.microsoft.com/office/drawing/2016/5/12/chartex" xmlns:cx7="http://schemas.microsoft.com/office/drawing/2016/5/13/chartex" xmlns:cx8="http://schemas.microsoft.com/office/drawing/2016/5/14/chartex" xmlns:mc="http://schemas.openxmlformats.org/markup-compatibility/2006" xmlns:aink="http://schemas.microsoft.com/office/drawing/2016/ink" xmlns:am3d="http://schemas.microsoft.com/office/drawing/2017/model3d" xmlns:o="urn:schemas-microsoft-com:office:office" xmlns:oel="http://schemas.microsoft.com/office/2019/extlst" xmlns:r="http://schemas.openxmlformats.org/officeDocument/2006/relationships" xmlns:m="http://schemas.openxmlformats.org/officeDocument/2006/math" xmlns:v="urn:schemas-microsoft-com:vml" xmlns:wp14="http://schemas.microsoft.com/office/word/2010/wordprocessingDrawing" xmlns:wp="http://schemas.openxmlformats.org/drawingml/2006/wordprocessingDrawing" xmlns:w10="urn:schemas-microsoft-com:office:word" xmlns:w="http://schemas.openxmlformats.org/wordprocessingml/2006/main" xmlns:w14="http://schemas.microsoft.com/office/word/2010/wordml" xmlns:w15="http://schemas.microsoft.com/office/word/2012/wordml" xmlns:w16cex="http://schemas.microsoft.com/office/word/2018/wordml/cex" xmlns:w16cid="http://schemas.microsoft.com/office/word/2016/wordml/cid" xmlns:w16="http://schemas.microsoft.com/office/word/2018/wordml" xmlns:w16du="http://schemas.microsoft.com/office/word/2023/wordml/word16du" xmlns:w16sdtdh="http://schemas.microsoft.com/office/word/2020/wordml/sdtdatahash" xmlns:w16sdtfl="http://schemas.microsoft.com/office/word/2024/wordml/sdtformatlock" xmlns:w16se="http://schemas.microsoft.com/office/word/2015/wordml/symex" xmlns:wpg="http://schemas.microsoft.com/office/word/2010/wordprocessingGroup" xmlns:wpi="http://schemas.microsoft.com/office/word/2010/wordprocessingInk" xmlns:wne="http://schemas.microsoft.com/office/word/2006/wordml" xmlns:wps="http://schemas.microsoft.com/office/word/2010/wordprocessingShape" mc:Ignorable="w14 w15 w16se w16cid w16 w16cex w16sdtdh w16sdtfl w16du wp14">
   <w:abstractNum w:abstractNumId="0" w15:restartNumberingAfterBreak="0">
+    <w:nsid w:val="01677534"/>
+    <w:multiLevelType w:val="hybridMultilevel"/>
+    <w:tmpl w:val="6F740E84"/>
+    <w:lvl w:ilvl="0" w:tplc="FFFFFFFF">
+      <w:start w:val="1"/>
+      <w:numFmt w:val="decimal"/>
+      <w:lvlText w:val="%1."/>
+      <w:lvlJc w:val="left"/>
+      <w:pPr>
+        <w:ind w:left="2160" w:hanging="360"/>
+      </w:pPr>
+      <w:rPr>
+        <w:rFonts w:hint="default"/>
+      </w:rPr>
+    </w:lvl>
+    <w:lvl w:ilvl="1" w:tplc="0C0A000F">
+      <w:start w:val="1"/>
+      <w:numFmt w:val="decimal"/>
+      <w:lvlText w:val="%2."/>
+      <w:lvlJc w:val="left"/>
+      <w:pPr>
+        <w:ind w:left="1440" w:hanging="360"/>
+      </w:pPr>
+    </w:lvl>
+    <w:lvl w:ilvl="2" w:tplc="FFFFFFFF" w:tentative="1">
+      <w:start w:val="1"/>
+      <w:numFmt w:val="lowerRoman"/>
+      <w:lvlText w:val="%3."/>
+      <w:lvlJc w:val="right"/>
+      <w:pPr>
+        <w:ind w:left="2880" w:hanging="180"/>
+      </w:pPr>
+    </w:lvl>
+    <w:lvl w:ilvl="3" w:tplc="FFFFFFFF" w:tentative="1">
+      <w:start w:val="1"/>
+      <w:numFmt w:val="decimal"/>
+      <w:lvlText w:val="%4."/>
+      <w:lvlJc w:val="left"/>
+      <w:pPr>
+        <w:ind w:left="3600" w:hanging="360"/>
+      </w:pPr>
+    </w:lvl>
+    <w:lvl w:ilvl="4" w:tplc="FFFFFFFF" w:tentative="1">
+      <w:start w:val="1"/>
+      <w:numFmt w:val="lowerLetter"/>
+      <w:lvlText w:val="%5."/>
+      <w:lvlJc w:val="left"/>
+      <w:pPr>
+        <w:ind w:left="4320" w:hanging="360"/>
+      </w:pPr>
+    </w:lvl>
+    <w:lvl w:ilvl="5" w:tplc="FFFFFFFF" w:tentative="1">
+      <w:start w:val="1"/>
+      <w:numFmt w:val="lowerRoman"/>
+      <w:lvlText w:val="%6."/>
+      <w:lvlJc w:val="right"/>
+      <w:pPr>
+        <w:ind w:left="5040" w:hanging="180"/>
+      </w:pPr>
+    </w:lvl>
+    <w:lvl w:ilvl="6" w:tplc="FFFFFFFF" w:tentative="1">
+      <w:start w:val="1"/>
+      <w:numFmt w:val="decimal"/>
+      <w:lvlText w:val="%7."/>
+      <w:lvlJc w:val="left"/>
+      <w:pPr>
+        <w:ind w:left="5760" w:hanging="360"/>
+      </w:pPr>
+    </w:lvl>
+    <w:lvl w:ilvl="7" w:tplc="FFFFFFFF" w:tentative="1">
+      <w:start w:val="1"/>
+      <w:numFmt w:val="lowerLetter"/>
+      <w:lvlText w:val="%8."/>
+      <w:lvlJc w:val="left"/>
+      <w:pPr>
+        <w:ind w:left="6480" w:hanging="360"/>
+      </w:pPr>
+    </w:lvl>
+    <w:lvl w:ilvl="8" w:tplc="FFFFFFFF" w:tentative="1">
+      <w:start w:val="1"/>
+      <w:numFmt w:val="lowerRoman"/>
+      <w:lvlText w:val="%9."/>
+      <w:lvlJc w:val="right"/>
+      <w:pPr>
+        <w:ind w:left="7200" w:hanging="180"/>
+      </w:pPr>
+    </w:lvl>
+  </w:abstractNum>
+  <w:abstractNum w:abstractNumId="1" w15:restartNumberingAfterBreak="0">
     <w:nsid w:val="27F651C4"/>
     <w:multiLevelType w:val="multilevel"/>
     <w:tmpl w:val="2E504140"/>
@@ -1900,7 +2150,7 @@
       </w:rPr>
     </w:lvl>
   </w:abstractNum>
-  <w:abstractNum w:abstractNumId="1" w15:restartNumberingAfterBreak="0">
+  <w:abstractNum w:abstractNumId="2" w15:restartNumberingAfterBreak="0">
     <w:nsid w:val="32E95770"/>
     <w:multiLevelType w:val="multilevel"/>
     <w:tmpl w:val="5EDC98BE"/>
@@ -2049,7 +2299,93 @@
       </w:rPr>
     </w:lvl>
   </w:abstractNum>
-  <w:abstractNum w:abstractNumId="2" w15:restartNumberingAfterBreak="0">
+  <w:abstractNum w:abstractNumId="3" w15:restartNumberingAfterBreak="0">
+    <w:nsid w:val="3E8D680E"/>
+    <w:multiLevelType w:val="hybridMultilevel"/>
+    <w:tmpl w:val="B436048A"/>
+    <w:lvl w:ilvl="0" w:tplc="0C0A000F">
+      <w:start w:val="1"/>
+      <w:numFmt w:val="decimal"/>
+      <w:lvlText w:val="%1."/>
+      <w:lvlJc w:val="left"/>
+      <w:pPr>
+        <w:ind w:left="1440" w:hanging="360"/>
+      </w:pPr>
+    </w:lvl>
+    <w:lvl w:ilvl="1" w:tplc="0C0A0019" w:tentative="1">
+      <w:start w:val="1"/>
+      <w:numFmt w:val="lowerLetter"/>
+      <w:lvlText w:val="%2."/>
+      <w:lvlJc w:val="left"/>
+      <w:pPr>
+        <w:ind w:left="2160" w:hanging="360"/>
+      </w:pPr>
+    </w:lvl>
+    <w:lvl w:ilvl="2" w:tplc="0C0A001B" w:tentative="1">
+      <w:start w:val="1"/>
+      <w:numFmt w:val="lowerRoman"/>
+      <w:lvlText w:val="%3."/>
+      <w:lvlJc w:val="right"/>
+      <w:pPr>
+        <w:ind w:left="2880" w:hanging="180"/>
+      </w:pPr>
+    </w:lvl>
+    <w:lvl w:ilvl="3" w:tplc="0C0A000F" w:tentative="1">
+      <w:start w:val="1"/>
+      <w:numFmt w:val="decimal"/>
+      <w:lvlText w:val="%4."/>
+      <w:lvlJc w:val="left"/>
+      <w:pPr>
+        <w:ind w:left="3600" w:hanging="360"/>
+      </w:pPr>
+    </w:lvl>
+    <w:lvl w:ilvl="4" w:tplc="0C0A0019" w:tentative="1">
+      <w:start w:val="1"/>
+      <w:numFmt w:val="lowerLetter"/>
+      <w:lvlText w:val="%5."/>
+      <w:lvlJc w:val="left"/>
+      <w:pPr>
+        <w:ind w:left="4320" w:hanging="360"/>
+      </w:pPr>
+    </w:lvl>
+    <w:lvl w:ilvl="5" w:tplc="0C0A001B" w:tentative="1">
+      <w:start w:val="1"/>
+      <w:numFmt w:val="lowerRoman"/>
+      <w:lvlText w:val="%6."/>
+      <w:lvlJc w:val="right"/>
+      <w:pPr>
+        <w:ind w:left="5040" w:hanging="180"/>
+      </w:pPr>
+    </w:lvl>
+    <w:lvl w:ilvl="6" w:tplc="0C0A000F" w:tentative="1">
+      <w:start w:val="1"/>
+      <w:numFmt w:val="decimal"/>
+      <w:lvlText w:val="%7."/>
+      <w:lvlJc w:val="left"/>
+      <w:pPr>
+        <w:ind w:left="5760" w:hanging="360"/>
+      </w:pPr>
+    </w:lvl>
+    <w:lvl w:ilvl="7" w:tplc="0C0A0019" w:tentative="1">
+      <w:start w:val="1"/>
+      <w:numFmt w:val="lowerLetter"/>
+      <w:lvlText w:val="%8."/>
+      <w:lvlJc w:val="left"/>
+      <w:pPr>
+        <w:ind w:left="6480" w:hanging="360"/>
+      </w:pPr>
+    </w:lvl>
+    <w:lvl w:ilvl="8" w:tplc="0C0A001B" w:tentative="1">
+      <w:start w:val="1"/>
+      <w:numFmt w:val="lowerRoman"/>
+      <w:lvlText w:val="%9."/>
+      <w:lvlJc w:val="right"/>
+      <w:pPr>
+        <w:ind w:left="7200" w:hanging="180"/>
+      </w:pPr>
+    </w:lvl>
+  </w:abstractNum>
+  <w:abstractNum w:abstractNumId="4" w15:restartNumberingAfterBreak="0">
     <w:nsid w:val="511C6A11"/>
     <w:multiLevelType w:val="multilevel"/>
     <w:tmpl w:val="9D543A54"/>
@@ -2198,7 +2534,7 @@
       </w:rPr>
     </w:lvl>
   </w:abstractNum>
-  <w:abstractNum w:abstractNumId="3" w15:restartNumberingAfterBreak="0">
+  <w:abstractNum w:abstractNumId="5" w15:restartNumberingAfterBreak="0">
     <w:nsid w:val="607E168B"/>
     <w:multiLevelType w:val="multilevel"/>
     <w:tmpl w:val="0AFEF050"/>
@@ -2347,7 +2683,7 @@
       </w:rPr>
     </w:lvl>
   </w:abstractNum>
-  <w:abstractNum w:abstractNumId="4" w15:restartNumberingAfterBreak="0">
+  <w:abstractNum w:abstractNumId="6" w15:restartNumberingAfterBreak="0">
     <w:nsid w:val="62CD0B6E"/>
     <w:multiLevelType w:val="multilevel"/>
     <w:tmpl w:val="32FE8278"/>
@@ -2496,7 +2832,96 @@
       </w:rPr>
     </w:lvl>
   </w:abstractNum>
-  <w:abstractNum w:abstractNumId="5" w15:restartNumberingAfterBreak="0">
+  <w:abstractNum w:abstractNumId="7" w15:restartNumberingAfterBreak="0">
+    <w:nsid w:val="6745023D"/>
+    <w:multiLevelType w:val="hybridMultilevel"/>
+    <w:tmpl w:val="6178962C"/>
+    <w:lvl w:ilvl="0" w:tplc="4FCCA34C">
+      <w:start w:val="1"/>
+      <w:numFmt w:val="decimal"/>
+      <w:lvlText w:val="%1."/>
+      <w:lvlJc w:val="left"/>
+      <w:pPr>
+        <w:ind w:left="1440" w:hanging="360"/>
+      </w:pPr>
+      <w:rPr>
+        <w:rFonts w:hint="default"/>
+      </w:rPr>
+    </w:lvl>
+    <w:lvl w:ilvl="1" w:tplc="FFFFFFFF" w:tentative="1">
+      <w:start w:val="1"/>
+      <w:numFmt w:val="lowerLetter"/>
+      <w:lvlText w:val="%2."/>
+      <w:lvlJc w:val="left"/>
+      <w:pPr>
+        <w:ind w:left="2160" w:hanging="360"/>
+      </w:pPr>
+    </w:lvl>
+    <w:lvl w:ilvl="2" w:tplc="FFFFFFFF" w:tentative="1">
+      <w:start w:val="1"/>
+      <w:numFmt w:val="lowerRoman"/>
+      <w:lvlText w:val="%3."/>
+      <w:lvlJc w:val="right"/>
+      <w:pPr>
+        <w:ind w:left="2880" w:hanging="180"/>
+      </w:pPr>
+    </w:lvl>
+    <w:lvl w:ilvl="3" w:tplc="FFFFFFFF" w:tentative="1">
+      <w:start w:val="1"/>
+      <w:numFmt w:val="decimal"/>
+      <w:lvlText w:val="%4."/>
+      <w:lvlJc w:val="left"/>
+      <w:pPr>
+        <w:ind w:left="3600" w:hanging="360"/>
+      </w:pPr>
+    </w:lvl>
+    <w:lvl w:ilvl="4" w:tplc="FFFFFFFF" w:tentative="1">
+      <w:start w:val="1"/>
+      <w:numFmt w:val="lowerLetter"/>
+      <w:lvlText w:val="%5."/>
+      <w:lvlJc w:val="left"/>
+      <w:pPr>
+        <w:ind w:left="4320" w:hanging="360"/>
+      </w:pPr>
+    </w:lvl>
+    <w:lvl w:ilvl="5" w:tplc="FFFFFFFF" w:tentative="1">
+      <w:start w:val="1"/>
+      <w:numFmt w:val="lowerRoman"/>
+      <w:lvlText w:val="%6."/>
+      <w:lvlJc w:val="right"/>
+      <w:pPr>
+        <w:ind w:left="5040" w:hanging="180"/>
+      </w:pPr>
+    </w:lvl>
+    <w:lvl w:ilvl="6" w:tplc="FFFFFFFF" w:tentative="1">
+      <w:start w:val="1"/>
+      <w:numFmt w:val="decimal"/>
+      <w:lvlText w:val="%7."/>
+      <w:lvlJc w:val="left"/>
+      <w:pPr>
+        <w:ind w:left="5760" w:hanging="360"/>
+      </w:pPr>
+    </w:lvl>
+    <w:lvl w:ilvl="7" w:tplc="FFFFFFFF" w:tentative="1">
+      <w:start w:val="1"/>
+      <w:numFmt w:val="lowerLetter"/>
+      <w:lvlText w:val="%8."/>
+      <w:lvlJc w:val="left"/>
+      <w:pPr>
+        <w:ind w:left="6480" w:hanging="360"/>
+      </w:pPr>
+    </w:lvl>
+    <w:lvl w:ilvl="8" w:tplc="FFFFFFFF" w:tentative="1">
+      <w:start w:val="1"/>
+      <w:numFmt w:val="lowerRoman"/>
+      <w:lvlText w:val="%9."/>
+      <w:lvlJc w:val="right"/>
+      <w:pPr>
+        <w:ind w:left="7200" w:hanging="180"/>
+      </w:pPr>
+    </w:lvl>
+  </w:abstractNum>
+  <w:abstractNum w:abstractNumId="8" w15:restartNumberingAfterBreak="0">
     <w:nsid w:val="68734FFD"/>
     <w:multiLevelType w:val="multilevel"/>
     <w:tmpl w:val="BB5A02D6"/>
@@ -2645,14 +3070,14 @@
       </w:rPr>
     </w:lvl>
   </w:abstractNum>
-  <w:abstractNum w:abstractNumId="6" w15:restartNumberingAfterBreak="0">
+  <w:abstractNum w:abstractNumId="9" w15:restartNumberingAfterBreak="0">
     <w:nsid w:val="6D1D4121"/>
     <w:multiLevelType w:val="multilevel"/>
-    <w:tmpl w:val="B46CFFA6"/>
+    <w:tmpl w:val="23F278B6"/>
     <w:lvl w:ilvl="0">
       <w:start w:val="1"/>
-      <w:numFmt w:val="bullet"/>
-      <w:lvlText w:val=""/>
+      <w:numFmt w:val="decimal"/>
+      <w:lvlText w:val="%1."/>
       <w:lvlJc w:val="left"/>
       <w:pPr>
         <w:tabs>
@@ -2661,7 +3086,7 @@
         <w:ind w:left="720" w:hanging="360"/>
       </w:pPr>
       <w:rPr>
-        <w:rFonts w:ascii="Symbol" w:hAnsi="Symbol" w:hint="default"/>
+        <w:rFonts w:hint="default"/>
         <w:sz w:val="20"/>
       </w:rPr>
     </w:lvl>
@@ -2794,7 +3219,96 @@
       </w:rPr>
     </w:lvl>
   </w:abstractNum>
-  <w:abstractNum w:abstractNumId="7" w15:restartNumberingAfterBreak="0">
+  <w:abstractNum w:abstractNumId="10" w15:restartNumberingAfterBreak="0">
+    <w:nsid w:val="71A464C2"/>
+    <w:multiLevelType w:val="hybridMultilevel"/>
+    <w:tmpl w:val="842AD1B8"/>
+    <w:lvl w:ilvl="0" w:tplc="4FCCA34C">
+      <w:start w:val="1"/>
+      <w:numFmt w:val="decimal"/>
+      <w:lvlText w:val="%1."/>
+      <w:lvlJc w:val="left"/>
+      <w:pPr>
+        <w:ind w:left="2160" w:hanging="360"/>
+      </w:pPr>
+      <w:rPr>
+        <w:rFonts w:hint="default"/>
+      </w:rPr>
+    </w:lvl>
+    <w:lvl w:ilvl="1" w:tplc="0C0A0019">
+      <w:start w:val="1"/>
+      <w:numFmt w:val="lowerLetter"/>
+      <w:lvlText w:val="%2."/>
+      <w:lvlJc w:val="left"/>
+      <w:pPr>
+        <w:ind w:left="2160" w:hanging="360"/>
+      </w:pPr>
+    </w:lvl>
+    <w:lvl w:ilvl="2" w:tplc="0C0A001B" w:tentative="1">
+      <w:start w:val="1"/>
+      <w:numFmt w:val="lowerRoman"/>
+      <w:lvlText w:val="%3."/>
+      <w:lvlJc w:val="right"/>
+      <w:pPr>
+        <w:ind w:left="2880" w:hanging="180"/>
+      </w:pPr>
+    </w:lvl>
+    <w:lvl w:ilvl="3" w:tplc="0C0A000F" w:tentative="1">
+      <w:start w:val="1"/>
+      <w:numFmt w:val="decimal"/>
+      <w:lvlText w:val="%4."/>
+      <w:lvlJc w:val="left"/>
+      <w:pPr>
+        <w:ind w:left="3600" w:hanging="360"/>
+      </w:pPr>
+    </w:lvl>
+    <w:lvl w:ilvl="4" w:tplc="0C0A0019" w:tentative="1">
+      <w:start w:val="1"/>
+      <w:numFmt w:val="lowerLetter"/>
+      <w:lvlText w:val="%5."/>
+      <w:lvlJc w:val="left"/>
+      <w:pPr>
+        <w:ind w:left="4320" w:hanging="360"/>
+      </w:pPr>
+    </w:lvl>
+    <w:lvl w:ilvl="5" w:tplc="0C0A001B" w:tentative="1">
+      <w:start w:val="1"/>
+      <w:numFmt w:val="lowerRoman"/>
+      <w:lvlText w:val="%6."/>
+      <w:lvlJc w:val="right"/>
+      <w:pPr>
+        <w:ind w:left="5040" w:hanging="180"/>
+      </w:pPr>
+    </w:lvl>
+    <w:lvl w:ilvl="6" w:tplc="0C0A000F" w:tentative="1">
+      <w:start w:val="1"/>
+      <w:numFmt w:val="decimal"/>
+      <w:lvlText w:val="%7."/>
+      <w:lvlJc w:val="left"/>
+      <w:pPr>
+        <w:ind w:left="5760" w:hanging="360"/>
+      </w:pPr>
+    </w:lvl>
+    <w:lvl w:ilvl="7" w:tplc="0C0A0019" w:tentative="1">
+      <w:start w:val="1"/>
+      <w:numFmt w:val="lowerLetter"/>
+      <w:lvlText w:val="%8."/>
+      <w:lvlJc w:val="left"/>
+      <w:pPr>
+        <w:ind w:left="6480" w:hanging="360"/>
+      </w:pPr>
+    </w:lvl>
+    <w:lvl w:ilvl="8" w:tplc="0C0A001B" w:tentative="1">
+      <w:start w:val="1"/>
+      <w:numFmt w:val="lowerRoman"/>
+      <w:lvlText w:val="%9."/>
+      <w:lvlJc w:val="right"/>
+      <w:pPr>
+        <w:ind w:left="7200" w:hanging="180"/>
+      </w:pPr>
+    </w:lvl>
+  </w:abstractNum>
+  <w:abstractNum w:abstractNumId="11" w15:restartNumberingAfterBreak="0">
     <w:nsid w:val="7B22130B"/>
     <w:multiLevelType w:val="multilevel"/>
     <w:tmpl w:val="7B025C54"/>
@@ -2943,7 +3457,7 @@
       </w:rPr>
     </w:lvl>
   </w:abstractNum>
-  <w:abstractNum w:abstractNumId="8" w15:restartNumberingAfterBreak="0">
+  <w:abstractNum w:abstractNumId="12" w15:restartNumberingAfterBreak="0">
     <w:nsid w:val="7B6826F5"/>
     <w:multiLevelType w:val="multilevel"/>
     <w:tmpl w:val="92CC41E0"/>
@@ -3092,32 +3606,136 @@
       </w:rPr>
     </w:lvl>
   </w:abstractNum>
+  <w:abstractNum w:abstractNumId="13" w15:restartNumberingAfterBreak="0">
+    <w:nsid w:val="7D034181"/>
+    <w:multiLevelType w:val="hybridMultilevel"/>
+    <w:tmpl w:val="0AB2B98A"/>
+    <w:lvl w:ilvl="0" w:tplc="FFFFFFFF">
+      <w:start w:val="1"/>
+      <w:numFmt w:val="decimal"/>
+      <w:lvlText w:val="%1."/>
+      <w:lvlJc w:val="left"/>
+      <w:pPr>
+        <w:ind w:left="2160" w:hanging="360"/>
+      </w:pPr>
+      <w:rPr>
+        <w:rFonts w:hint="default"/>
+      </w:rPr>
+    </w:lvl>
+    <w:lvl w:ilvl="1" w:tplc="0C0A000F">
+      <w:start w:val="1"/>
+      <w:numFmt w:val="decimal"/>
+      <w:lvlText w:val="%2."/>
+      <w:lvlJc w:val="left"/>
+      <w:pPr>
+        <w:ind w:left="1440" w:hanging="360"/>
+      </w:pPr>
+    </w:lvl>
+    <w:lvl w:ilvl="2" w:tplc="FFFFFFFF" w:tentative="1">
+      <w:start w:val="1"/>
+      <w:numFmt w:val="lowerRoman"/>
+      <w:lvlText w:val="%3."/>
+      <w:lvlJc w:val="right"/>
+      <w:pPr>
+        <w:ind w:left="2880" w:hanging="180"/>
+      </w:pPr>
+    </w:lvl>
+    <w:lvl w:ilvl="3" w:tplc="FFFFFFFF" w:tentative="1">
+      <w:start w:val="1"/>
+      <w:numFmt w:val="decimal"/>
+      <w:lvlText w:val="%4."/>
+      <w:lvlJc w:val="left"/>
+      <w:pPr>
+        <w:ind w:left="3600" w:hanging="360"/>
+      </w:pPr>
+    </w:lvl>
+    <w:lvl w:ilvl="4" w:tplc="FFFFFFFF" w:tentative="1">
+      <w:start w:val="1"/>
+      <w:numFmt w:val="lowerLetter"/>
+      <w:lvlText w:val="%5."/>
+      <w:lvlJc w:val="left"/>
+      <w:pPr>
+        <w:ind w:left="4320" w:hanging="360"/>
+      </w:pPr>
+    </w:lvl>
+    <w:lvl w:ilvl="5" w:tplc="FFFFFFFF" w:tentative="1">
+      <w:start w:val="1"/>
+      <w:numFmt w:val="lowerRoman"/>
+      <w:lvlText w:val="%6."/>
+      <w:lvlJc w:val="right"/>
+      <w:pPr>
+        <w:ind w:left="5040" w:hanging="180"/>
+      </w:pPr>
+    </w:lvl>
+    <w:lvl w:ilvl="6" w:tplc="FFFFFFFF" w:tentative="1">
+      <w:start w:val="1"/>
+      <w:numFmt w:val="decimal"/>
+      <w:lvlText w:val="%7."/>
+      <w:lvlJc w:val="left"/>
+      <w:pPr>
+        <w:ind w:left="5760" w:hanging="360"/>
+      </w:pPr>
+    </w:lvl>
+    <w:lvl w:ilvl="7" w:tplc="FFFFFFFF" w:tentative="1">
+      <w:start w:val="1"/>
+      <w:numFmt w:val="lowerLetter"/>
+      <w:lvlText w:val="%8."/>
+      <w:lvlJc w:val="left"/>
+      <w:pPr>
+        <w:ind w:left="6480" w:hanging="360"/>
+      </w:pPr>
+    </w:lvl>
+    <w:lvl w:ilvl="8" w:tplc="FFFFFFFF" w:tentative="1">
+      <w:start w:val="1"/>
+      <w:numFmt w:val="lowerRoman"/>
+      <w:lvlText w:val="%9."/>
+      <w:lvlJc w:val="right"/>
+      <w:pPr>
+        <w:ind w:left="7200" w:hanging="180"/>
+      </w:pPr>
+    </w:lvl>
+  </w:abstractNum>
   <w:num w:numId="1" w16cid:durableId="304430717">
+    <w:abstractNumId w:val="4"/>
+  </w:num>
+  <w:num w:numId="2" w16cid:durableId="1271740019">
+    <w:abstractNumId w:val="12"/>
+  </w:num>
+  <w:num w:numId="3" w16cid:durableId="1214318297">
+    <w:abstractNumId w:val="1"/>
+  </w:num>
+  <w:num w:numId="4" w16cid:durableId="1705057747">
+    <w:abstractNumId w:val="5"/>
+  </w:num>
+  <w:num w:numId="5" w16cid:durableId="382368967">
+    <w:abstractNumId w:val="8"/>
+  </w:num>
+  <w:num w:numId="6" w16cid:durableId="377168406">
     <w:abstractNumId w:val="2"/>
   </w:num>
-  <w:num w:numId="2" w16cid:durableId="1271740019">
-    <w:abstractNumId w:val="8"/>
+  <w:num w:numId="7" w16cid:durableId="1703313382">
+    <w:abstractNumId w:val="6"/>
   </w:num>
-  <w:num w:numId="3" w16cid:durableId="1214318297">
-    <w:abstractNumId w:val="0"/>
+  <w:num w:numId="8" w16cid:durableId="1288660998">
+    <w:abstractNumId w:val="11"/>
   </w:num>
-  <w:num w:numId="4" w16cid:durableId="1705057747">
+  <w:num w:numId="9" w16cid:durableId="641345032">
+    <w:abstractNumId w:val="9"/>
+  </w:num>
+  <w:num w:numId="10" w16cid:durableId="28723199">
     <w:abstractNumId w:val="3"/>
   </w:num>
-  <w:num w:numId="5" w16cid:durableId="382368967">
-    <w:abstractNumId w:val="5"/>
-  </w:num>
-  <w:num w:numId="6" w16cid:durableId="377168406">
-    <w:abstractNumId w:val="1"/>
-  </w:num>
-  <w:num w:numId="7" w16cid:durableId="1703313382">
-    <w:abstractNumId w:val="4"/>
-  </w:num>
-  <w:num w:numId="8" w16cid:durableId="1288660998">
+  <w:num w:numId="11" w16cid:durableId="389698156">
     <w:abstractNumId w:val="7"/>
   </w:num>
-  <w:num w:numId="9" w16cid:durableId="641345032">
-    <w:abstractNumId w:val="6"/>
+  <w:num w:numId="12" w16cid:durableId="1258949438">
+    <w:abstractNumId w:val="10"/>
+  </w:num>
+  <w:num w:numId="13" w16cid:durableId="925461851">
+    <w:abstractNumId w:val="13"/>
+  </w:num>
+  <w:num w:numId="14" w16cid:durableId="415591582">
+    <w:abstractNumId w:val="0"/>
   </w:num>
 </w:numbering>
 </file>
@@ -3725,6 +4343,7 @@
   <w:style w:type="character" w:default="1" w:styleId="Fuentedeprrafopredeter">
     <w:name w:val="Default Paragraph Font"/>
     <w:uiPriority w:val="1"/>
+    <w:semiHidden/>
     <w:unhideWhenUsed/>
   </w:style>
   <w:style w:type="table" w:default="1" w:styleId="Tablanormal">
@@ -4093,6 +4712,25 @@
       <w:ind w:left="240"/>
     </w:pPr>
   </w:style>
+  <w:style w:type="table" w:styleId="Tablaconcuadrcula">
+    <w:name w:val="Table Grid"/>
+    <w:basedOn w:val="Tablanormal"/>
+    <w:uiPriority w:val="39"/>
+    <w:rsid w:val="00B71B60"/>
+    <w:pPr>
+      <w:spacing w:after="0" w:line="240" w:lineRule="auto"/>
+    </w:pPr>
+    <w:tblPr>
+      <w:tblBorders>
+        <w:top w:val="single" w:sz="4" w:space="0" w:color="auto"/>
+        <w:left w:val="single" w:sz="4" w:space="0" w:color="auto"/>
+        <w:bottom w:val="single" w:sz="4" w:space="0" w:color="auto"/>
+        <w:right w:val="single" w:sz="4" w:space="0" w:color="auto"/>
+        <w:insideH w:val="single" w:sz="4" w:space="0" w:color="auto"/>
+        <w:insideV w:val="single" w:sz="4" w:space="0" w:color="auto"/>
+      </w:tblBorders>
+    </w:tblPr>
+  </w:style>
 </w:styles>
 </file>
 

</xml_diff>